<commit_message>
Update home page and CV
</commit_message>
<xml_diff>
--- a/about/GeirSeierstadFullStackNetCV.docx
+++ b/about/GeirSeierstadFullStackNetCV.docx
@@ -30,38 +30,44 @@
             <w:pPr>
               <w:pStyle w:val="Title"/>
               <w:rPr>
+                <w:lang w:val="nb-NO"/>
+              </w:rPr>
+            </w:pPr>
+            <w:r>
+              <w:rPr>
                 <w:rFonts w:eastAsia="Arial"/>
                 <w:lang w:val="nb-NO"/>
               </w:rPr>
-            </w:pPr>
+              <w:t>Geir Seierstad</w:t>
+            </w:r>
             <w:r>
               <w:rPr>
                 <w:rFonts w:eastAsia="Arial"/>
                 <w:lang w:val="nb-NO"/>
               </w:rPr>
-              <w:t>CV</w:t>
-            </w:r>
-            <w:r>
+              <w:br/>
+            </w:r>
+            <w:r>
+              <w:rPr>
+                <w:lang w:val="nb-NO"/>
+              </w:rPr>
+              <w:t>Selvstendig k</w:t>
+            </w:r>
+            <w:r>
+              <w:rPr>
+                <w:lang w:val="nb-NO"/>
+              </w:rPr>
+              <w:t>onsulent</w:t>
+            </w:r>
+          </w:p>
+          <w:p>
+            <w:pPr>
+              <w:pStyle w:val="Title"/>
               <w:rPr>
                 <w:rFonts w:eastAsia="Arial"/>
                 <w:lang w:val="nb-NO"/>
               </w:rPr>
-              <w:br/>
-            </w:r>
-            <w:r>
-              <w:rPr>
-                <w:rFonts w:eastAsia="Arial"/>
-                <w:lang w:val="nb-NO"/>
-              </w:rPr>
-              <w:t>Geir Seierstad</w:t>
-            </w:r>
-            <w:r>
-              <w:rPr>
-                <w:rFonts w:eastAsia="Arial"/>
-                <w:lang w:val="nb-NO"/>
-              </w:rPr>
-              <w:br/>
-            </w:r>
+            </w:pPr>
             <w:r>
               <w:rPr>
                 <w:lang w:val="nb-NO"/>
@@ -72,7 +78,13 @@
               <w:rPr>
                 <w:lang w:val="nb-NO"/>
               </w:rPr>
-              <w:t>Full-stack utvikler</w:t>
+              <w:t>Full-S</w:t>
+            </w:r>
+            <w:r>
+              <w:rPr>
+                <w:lang w:val="nb-NO"/>
+              </w:rPr>
+              <w:t>tack utvikler</w:t>
             </w:r>
           </w:p>
         </w:tc>
@@ -224,14 +236,19 @@
               <w:rPr>
                 <w:lang w:val="nb-NO"/>
               </w:rPr>
-              <w:t>Gaupefaret 18</w:t>
+              <w:t>Drangedalsvegen 173</w:t>
             </w:r>
             <w:r>
               <w:rPr>
                 <w:lang w:val="nb-NO"/>
               </w:rPr>
               <w:br/>
-              <w:t>0773 Oslo</w:t>
+            </w:r>
+            <w:r>
+              <w:rPr>
+                <w:lang w:val="nb-NO"/>
+              </w:rPr>
+              <w:t>3920 Porsgrunn</w:t>
             </w:r>
           </w:p>
           <w:p>
@@ -282,15 +299,24 @@
               <w:t xml:space="preserve">E-post: </w:t>
             </w:r>
             <w:r>
+              <w:rPr>
+                <w:rStyle w:val="Hyperlink"/>
+                <w:lang w:val="nb-NO"/>
+              </w:rPr>
               <w:fldChar w:fldCharType="begin"/>
             </w:r>
             <w:r>
               <w:rPr>
+                <w:rStyle w:val="Hyperlink"/>
                 <w:lang w:val="nb-NO"/>
               </w:rPr>
               <w:instrText xml:space="preserve"> HYPERLINK "mailto:geir.seierstad@gmail.com" </w:instrText>
             </w:r>
             <w:r>
+              <w:rPr>
+                <w:rStyle w:val="Hyperlink"/>
+                <w:lang w:val="nb-NO"/>
+              </w:rPr>
               <w:fldChar w:fldCharType="separate"/>
             </w:r>
             <w:r>
@@ -325,8 +351,38 @@
               <w:rPr>
                 <w:lang w:val="nb-NO"/>
               </w:rPr>
+              <w:fldChar w:fldCharType="begin"/>
+            </w:r>
+            <w:r>
+              <w:rPr>
+                <w:lang w:val="nb-NO"/>
+              </w:rPr>
+              <w:instrText>HYPERLINK "https://www.axezz.com"</w:instrText>
+            </w:r>
+            <w:r>
+              <w:rPr>
+                <w:lang w:val="nb-NO"/>
+              </w:rPr>
+            </w:r>
+            <w:r>
+              <w:rPr>
+                <w:lang w:val="nb-NO"/>
+              </w:rPr>
+              <w:fldChar w:fldCharType="separate"/>
+            </w:r>
+            <w:r>
+              <w:rPr>
+                <w:rStyle w:val="Hyperlink"/>
+                <w:lang w:val="nb-NO"/>
+              </w:rPr>
               <w:t>www.axezz.com</w:t>
             </w:r>
+            <w:r>
+              <w:rPr>
+                <w:lang w:val="nb-NO"/>
+              </w:rPr>
+              <w:fldChar w:fldCharType="end"/>
+            </w:r>
           </w:p>
           <w:p>
             <w:pPr>
@@ -400,7 +456,19 @@
               <w:rPr>
                 <w:lang w:val="nb-NO"/>
               </w:rPr>
-              <w:t>sk og Engelsk flytende</w:t>
+              <w:t xml:space="preserve">sk og </w:t>
+            </w:r>
+            <w:r>
+              <w:rPr>
+                <w:lang w:val="nb-NO"/>
+              </w:rPr>
+              <w:t>e</w:t>
+            </w:r>
+            <w:r>
+              <w:rPr>
+                <w:lang w:val="nb-NO"/>
+              </w:rPr>
+              <w:t>ngelsk flytende</w:t>
             </w:r>
           </w:p>
           <w:p>
@@ -460,35 +528,49 @@
           <w:rFonts w:eastAsia="Arial"/>
           <w:lang w:val="nb-NO"/>
         </w:rPr>
-        <w:t xml:space="preserve"> – </w:t>
+        <w:t xml:space="preserve"> –</w:t>
       </w:r>
       <w:r>
         <w:rPr>
           <w:rFonts w:eastAsia="Arial"/>
           <w:lang w:val="nb-NO"/>
         </w:rPr>
-        <w:t>Akkurat n</w:t>
+        <w:t xml:space="preserve"> hovedsaklig</w:t>
       </w:r>
       <w:r>
         <w:rPr>
           <w:rFonts w:eastAsia="Arial"/>
           <w:lang w:val="nb-NO"/>
         </w:rPr>
-        <w:t>å mest interessert i ES6, React Front-end og .NET Core</w:t>
+        <w:t xml:space="preserve"> </w:t>
       </w:r>
       <w:r>
         <w:rPr>
           <w:rFonts w:eastAsia="Arial"/>
           <w:lang w:val="nb-NO"/>
         </w:rPr>
-        <w:t xml:space="preserve"> </w:t>
+        <w:t>ES6, React</w:t>
       </w:r>
       <w:r>
         <w:rPr>
           <w:rFonts w:eastAsia="Arial"/>
           <w:lang w:val="nb-NO"/>
         </w:rPr>
-        <w:sym w:font="Wingdings" w:char="F04A"/>
+        <w:t>,</w:t>
+      </w:r>
+      <w:r>
+        <w:rPr>
+          <w:rFonts w:eastAsia="Arial"/>
+          <w:lang w:val="nb-NO"/>
+        </w:rPr>
+        <w:t xml:space="preserve"> Front-end og .NET Core</w:t>
+      </w:r>
+      <w:r>
+        <w:rPr>
+          <w:rFonts w:eastAsia="Arial"/>
+          <w:lang w:val="nb-NO"/>
+        </w:rPr>
+        <w:t>/Framework</w:t>
       </w:r>
     </w:p>
     <w:p>
@@ -508,15 +590,7 @@
         <w:rPr>
           <w:lang w:val="nb-NO"/>
         </w:rPr>
-        <w:t>Geir Seierstad er Sivilinge</w:t>
-      </w:r>
-      <w:bookmarkStart w:id="0" w:name="_GoBack"/>
-      <w:bookmarkEnd w:id="0"/>
-      <w:r>
-        <w:rPr>
-          <w:lang w:val="nb-NO"/>
-        </w:rPr>
-        <w:t xml:space="preserve">niør fra University of Glasgow innen Computer Science (1988) og har arbeidet med systemutvikling siden </w:t>
+        <w:t xml:space="preserve">Geir Seierstad er Sivilingeniør fra University of Glasgow innen Computer Science (1988) og har arbeidet med systemutvikling siden </w:t>
       </w:r>
       <w:r>
         <w:rPr>
@@ -541,7 +615,15 @@
         <w:rPr>
           <w:lang w:val="nb-NO"/>
         </w:rPr>
-        <w:t>Han er fokusert på god prosjektmetodikk og test av programvare. Hans mål er å levere systemutviklingstjenester av høy kvalitet til al</w:t>
+        <w:t>Han er fokusert på god prosjektmetodikk o</w:t>
+      </w:r>
+      <w:bookmarkStart w:id="0" w:name="_GoBack"/>
+      <w:bookmarkEnd w:id="0"/>
+      <w:r>
+        <w:rPr>
+          <w:lang w:val="nb-NO"/>
+        </w:rPr>
+        <w:t>g test av programvare. Hans mål er å levere systemutviklingstjenester av høy kvalitet til al</w:t>
       </w:r>
       <w:r>
         <w:rPr>
@@ -875,9 +957,6 @@
     <w:p>
       <w:pPr>
         <w:ind w:left="10"/>
-        <w:rPr>
-          <w:lang w:val="nb-NO"/>
-        </w:rPr>
       </w:pPr>
       <w:r>
         <w:rPr>
@@ -986,6 +1065,12 @@
         <w:rPr>
           <w:lang w:val="nb-NO"/>
         </w:rPr>
+        <w:t xml:space="preserve">TypeScript, </w:t>
+      </w:r>
+      <w:r>
+        <w:rPr>
+          <w:lang w:val="nb-NO"/>
+        </w:rPr>
         <w:t xml:space="preserve">JSON, </w:t>
       </w:r>
       <w:r>
@@ -1040,6 +1125,12 @@
         <w:rPr>
           <w:lang w:val="nb-NO"/>
         </w:rPr>
+        <w:t>, o.a.</w:t>
+      </w:r>
+      <w:r>
+        <w:rPr>
+          <w:lang w:val="nb-NO"/>
+        </w:rPr>
         <w:br/>
       </w:r>
       <w:r>
@@ -1047,6 +1138,38 @@
           <w:b/>
           <w:lang w:val="nb-NO"/>
         </w:rPr>
+        <w:t>Cloud</w:t>
+      </w:r>
+      <w:r>
+        <w:rPr>
+          <w:b/>
+          <w:lang w:val="nb-NO"/>
+        </w:rPr>
+        <w:t>s</w:t>
+      </w:r>
+      <w:r>
+        <w:rPr>
+          <w:lang w:val="nb-NO"/>
+        </w:rPr>
+        <w:t>: Azure</w:t>
+      </w:r>
+      <w:r>
+        <w:rPr>
+          <w:lang w:val="nb-NO"/>
+        </w:rPr>
+        <w:t>, Heroku</w:t>
+      </w:r>
+      <w:r>
+        <w:rPr>
+          <w:lang w:val="nb-NO"/>
+        </w:rPr>
+        <w:br/>
+      </w:r>
+      <w:r>
+        <w:rPr>
+          <w:b/>
+          <w:lang w:val="nb-NO"/>
+        </w:rPr>
         <w:t>Microsoft</w:t>
       </w:r>
       <w:r>
@@ -1083,6 +1206,12 @@
         <w:rPr>
           <w:lang w:val="nb-NO"/>
         </w:rPr>
+        <w:t xml:space="preserve">.NET Framework, </w:t>
+      </w:r>
+      <w:r>
+        <w:rPr>
+          <w:lang w:val="nb-NO"/>
+        </w:rPr>
         <w:t>ASP.NET MVC, ASP.NET WebForms, ASP.NET WebControls, IIS.</w:t>
       </w:r>
       <w:r>
@@ -1091,202 +1220,267 @@
         </w:rPr>
         <w:br/>
       </w:r>
+      <w:proofErr w:type="spellStart"/>
       <w:r>
         <w:rPr>
           <w:b/>
-          <w:lang w:val="nb-NO"/>
         </w:rPr>
         <w:t>Databaser</w:t>
       </w:r>
-      <w:r>
-        <w:rPr>
-          <w:lang w:val="nb-NO"/>
-        </w:rPr>
+      <w:proofErr w:type="spellEnd"/>
+      <w:r>
+        <w:t>:</w:t>
+      </w:r>
+      <w:r>
+        <w:t xml:space="preserve"> MS SQL Server</w:t>
+      </w:r>
+      <w:r>
+        <w:t xml:space="preserve"> </w:t>
+      </w:r>
+      <w:proofErr w:type="spellStart"/>
+      <w:r>
+        <w:t>inkludert</w:t>
+      </w:r>
+      <w:proofErr w:type="spellEnd"/>
+      <w:r>
+        <w:t xml:space="preserve"> Stored Procedures and scheduled jobs</w:t>
+      </w:r>
+      <w:r>
+        <w:t xml:space="preserve">. </w:t>
+      </w:r>
+      <w:r>
+        <w:t xml:space="preserve">Oracle </w:t>
+      </w:r>
+      <w:proofErr w:type="spellStart"/>
+      <w:r>
+        <w:t>inkl</w:t>
+      </w:r>
+      <w:proofErr w:type="spellEnd"/>
+      <w:r>
+        <w:t xml:space="preserve"> </w:t>
+      </w:r>
+      <w:proofErr w:type="spellStart"/>
+      <w:r>
+        <w:t>fritekstsøkemotor</w:t>
+      </w:r>
+      <w:proofErr w:type="spellEnd"/>
+      <w:r>
+        <w:t xml:space="preserve"> </w:t>
+      </w:r>
+      <w:proofErr w:type="spellStart"/>
+      <w:r>
+        <w:t>og</w:t>
+      </w:r>
+      <w:proofErr w:type="spellEnd"/>
+      <w:r>
+        <w:t xml:space="preserve"> PL/SQL, </w:t>
+      </w:r>
+      <w:proofErr w:type="spellStart"/>
+      <w:r>
+        <w:t>Datamodellering</w:t>
+      </w:r>
+      <w:proofErr w:type="spellEnd"/>
+      <w:r>
+        <w:t xml:space="preserve"> </w:t>
+      </w:r>
+      <w:proofErr w:type="spellStart"/>
+      <w:r>
+        <w:t>i</w:t>
+      </w:r>
+      <w:proofErr w:type="spellEnd"/>
+      <w:r>
+        <w:t xml:space="preserve"> </w:t>
+      </w:r>
+      <w:proofErr w:type="spellStart"/>
+      <w:r>
+        <w:t>ERStudio</w:t>
+      </w:r>
+      <w:proofErr w:type="spellEnd"/>
+      <w:r>
+        <w:t xml:space="preserve"> </w:t>
+      </w:r>
+      <w:proofErr w:type="spellStart"/>
+      <w:r>
+        <w:t>eller</w:t>
+      </w:r>
+      <w:proofErr w:type="spellEnd"/>
+      <w:r>
+        <w:t xml:space="preserve"> Visual Studio/MS SQL</w:t>
+      </w:r>
+      <w:r>
+        <w:t xml:space="preserve">, </w:t>
+      </w:r>
+      <w:proofErr w:type="spellStart"/>
+      <w:r>
+        <w:t>noe</w:t>
+      </w:r>
+      <w:proofErr w:type="spellEnd"/>
+      <w:r>
+        <w:t xml:space="preserve"> Lucene </w:t>
+      </w:r>
+      <w:proofErr w:type="spellStart"/>
+      <w:r>
+        <w:t>og</w:t>
+      </w:r>
+      <w:proofErr w:type="spellEnd"/>
+      <w:r>
+        <w:t xml:space="preserve"> </w:t>
+      </w:r>
+      <w:r>
+        <w:t>NoSQL (</w:t>
+      </w:r>
+      <w:proofErr w:type="spellStart"/>
+      <w:r>
+        <w:t>Mongo.db</w:t>
+      </w:r>
+      <w:proofErr w:type="spellEnd"/>
+      <w:r>
+        <w:t>)</w:t>
+      </w:r>
+      <w:r>
+        <w:br/>
+      </w:r>
+      <w:proofErr w:type="spellStart"/>
+      <w:r>
+        <w:rPr>
+          <w:b/>
+        </w:rPr>
+        <w:t>Systemintegrasjon</w:t>
+      </w:r>
+      <w:proofErr w:type="spellEnd"/>
+      <w:r>
         <w:t xml:space="preserve">: </w:t>
       </w:r>
-      <w:r>
-        <w:rPr>
-          <w:lang w:val="nb-NO"/>
-        </w:rPr>
-        <w:t>Oracle</w:t>
-      </w:r>
-      <w:r>
-        <w:rPr>
-          <w:lang w:val="nb-NO"/>
-        </w:rPr>
-        <w:t xml:space="preserve"> inkl fritekstsøkemotor og PL/SQL</w:t>
-      </w:r>
-      <w:r>
-        <w:rPr>
-          <w:lang w:val="nb-NO"/>
-        </w:rPr>
-        <w:t>, MS SQL Server</w:t>
-      </w:r>
-      <w:r>
-        <w:rPr>
-          <w:lang w:val="nb-NO"/>
-        </w:rPr>
-        <w:t xml:space="preserve"> inkludert Stored Procedures and scheduled jobs</w:t>
-      </w:r>
-      <w:r>
-        <w:rPr>
-          <w:lang w:val="nb-NO"/>
-        </w:rPr>
+      <w:proofErr w:type="spellStart"/>
+      <w:r>
+        <w:t>ReadSoft</w:t>
+      </w:r>
+      <w:proofErr w:type="spellEnd"/>
+      <w:r>
+        <w:t xml:space="preserve"> OCR, Facebook SDK, </w:t>
+      </w:r>
+      <w:proofErr w:type="spellStart"/>
+      <w:r>
+        <w:t>Paypal</w:t>
+      </w:r>
+      <w:proofErr w:type="spellEnd"/>
+      <w:r>
+        <w:t xml:space="preserve">, AX Dynamics, Navision, </w:t>
+      </w:r>
+      <w:proofErr w:type="spellStart"/>
+      <w:r>
+        <w:t>OpenText</w:t>
+      </w:r>
+      <w:proofErr w:type="spellEnd"/>
+      <w:r>
+        <w:t xml:space="preserve"> DAM (Digital Asset Management), </w:t>
+      </w:r>
+      <w:proofErr w:type="spellStart"/>
+      <w:r>
+        <w:t>o.a</w:t>
+      </w:r>
+      <w:proofErr w:type="spellEnd"/>
+      <w:r>
+        <w:t>.</w:t>
+      </w:r>
+      <w:r>
+        <w:br/>
+      </w:r>
+      <w:proofErr w:type="spellStart"/>
+      <w:r>
+        <w:rPr>
+          <w:b/>
+        </w:rPr>
+        <w:t>Versjonskontroll</w:t>
+      </w:r>
+      <w:proofErr w:type="spellEnd"/>
+      <w:r>
+        <w:rPr>
+          <w:b/>
+        </w:rPr>
+        <w:t xml:space="preserve"> </w:t>
+      </w:r>
+      <w:proofErr w:type="spellStart"/>
+      <w:r>
+        <w:rPr>
+          <w:b/>
+        </w:rPr>
+        <w:t>og</w:t>
+      </w:r>
+      <w:proofErr w:type="spellEnd"/>
+      <w:r>
+        <w:rPr>
+          <w:b/>
+        </w:rPr>
+        <w:t xml:space="preserve"> </w:t>
+      </w:r>
+      <w:proofErr w:type="spellStart"/>
+      <w:r>
+        <w:rPr>
+          <w:b/>
+        </w:rPr>
+        <w:t>prosjektstyring</w:t>
+      </w:r>
+      <w:proofErr w:type="spellEnd"/>
+      <w:r>
+        <w:t xml:space="preserve">: </w:t>
+      </w:r>
+      <w:proofErr w:type="spellStart"/>
+      <w:r>
+        <w:t>Git</w:t>
+      </w:r>
+      <w:proofErr w:type="spellEnd"/>
+      <w:r>
+        <w:t xml:space="preserve">, Mercurial, TFS, </w:t>
+      </w:r>
+      <w:r>
+        <w:t>VS Team Services</w:t>
+      </w:r>
+      <w:r>
+        <w:t xml:space="preserve"> </w:t>
+      </w:r>
+      <w:r>
+        <w:br/>
+      </w:r>
+      <w:r>
+        <w:rPr>
+          <w:b/>
+        </w:rPr>
+        <w:t>OS</w:t>
+      </w:r>
+      <w:r>
+        <w:t>: Windows, Linux/Ubuntu/</w:t>
+      </w:r>
+      <w:proofErr w:type="spellStart"/>
+      <w:r>
+        <w:t>Debian</w:t>
+      </w:r>
+      <w:proofErr w:type="spellEnd"/>
+      <w:r>
+        <w:t xml:space="preserve"> (</w:t>
+      </w:r>
+      <w:proofErr w:type="spellStart"/>
+      <w:r>
+        <w:t>noe</w:t>
+      </w:r>
+      <w:proofErr w:type="spellEnd"/>
+      <w:r>
+        <w:t xml:space="preserve"> </w:t>
+      </w:r>
+      <w:proofErr w:type="spellStart"/>
+      <w:r>
+        <w:t>inkl</w:t>
+      </w:r>
+      <w:proofErr w:type="spellEnd"/>
+      <w:r>
         <w:t xml:space="preserve">. </w:t>
       </w:r>
-      <w:r>
-        <w:rPr>
-          <w:lang w:val="nb-NO"/>
-        </w:rPr>
-        <w:t>Datamodellering i ERStudio eller Visual Studio/MS SQL</w:t>
-      </w:r>
-      <w:r>
-        <w:rPr>
-          <w:lang w:val="nb-NO"/>
-        </w:rPr>
-        <w:t xml:space="preserve">, noe Lucene og </w:t>
-      </w:r>
-      <w:r>
-        <w:rPr>
-          <w:lang w:val="nb-NO"/>
-        </w:rPr>
-        <w:t>NoSQL (</w:t>
-      </w:r>
-      <w:r>
-        <w:rPr>
-          <w:lang w:val="nb-NO"/>
-        </w:rPr>
-        <w:t>Mongo.db</w:t>
-      </w:r>
-      <w:r>
-        <w:rPr>
-          <w:lang w:val="nb-NO"/>
-        </w:rPr>
-        <w:t>)</w:t>
-      </w:r>
-      <w:r>
-        <w:rPr>
-          <w:lang w:val="nb-NO"/>
-        </w:rPr>
-        <w:br/>
-      </w:r>
-      <w:r>
-        <w:rPr>
-          <w:b/>
-          <w:lang w:val="nb-NO"/>
-        </w:rPr>
-        <w:t>Systemi</w:t>
-      </w:r>
-      <w:r>
-        <w:rPr>
-          <w:b/>
-          <w:lang w:val="nb-NO"/>
-        </w:rPr>
-        <w:t>ntegrasjon</w:t>
-      </w:r>
-      <w:r>
-        <w:rPr>
-          <w:lang w:val="nb-NO"/>
-        </w:rPr>
-        <w:t>: ReadSoft OCR, Facebook SDK, Paypal, AX Dynamics, Navision, OpenText DAM (Digital Asset Management), o.a.</w:t>
-      </w:r>
-      <w:r>
-        <w:rPr>
-          <w:lang w:val="nb-NO"/>
-        </w:rPr>
-        <w:br/>
-      </w:r>
-      <w:r>
-        <w:rPr>
-          <w:b/>
-          <w:lang w:val="nb-NO"/>
-        </w:rPr>
-        <w:t>Versjonskontroll og prosjektstyring</w:t>
-      </w:r>
-      <w:r>
-        <w:rPr>
-          <w:lang w:val="nb-NO"/>
-        </w:rPr>
-        <w:t xml:space="preserve">: </w:t>
-      </w:r>
-      <w:r>
-        <w:rPr>
-          <w:lang w:val="nb-NO"/>
-        </w:rPr>
-        <w:t xml:space="preserve">Git, Mercurial, TFS, </w:t>
-      </w:r>
-      <w:r>
-        <w:rPr>
-          <w:lang w:val="nb-NO"/>
-        </w:rPr>
-        <w:t xml:space="preserve">VS Team Services, </w:t>
-      </w:r>
-      <w:r>
-        <w:rPr>
-          <w:lang w:val="nb-NO"/>
-        </w:rPr>
-        <w:t>Jira</w:t>
-      </w:r>
-      <w:r>
-        <w:rPr>
-          <w:lang w:val="nb-NO"/>
-        </w:rPr>
-        <w:br/>
-      </w:r>
-      <w:r>
-        <w:rPr>
-          <w:b/>
-          <w:lang w:val="nb-NO"/>
-        </w:rPr>
-        <w:t>Cloud</w:t>
-      </w:r>
-      <w:r>
-        <w:rPr>
-          <w:lang w:val="nb-NO"/>
-        </w:rPr>
-        <w:t xml:space="preserve">: </w:t>
-      </w:r>
-      <w:r>
-        <w:rPr>
-          <w:lang w:val="nb-NO"/>
-        </w:rPr>
-        <w:t>Azure</w:t>
-      </w:r>
-      <w:r>
-        <w:rPr>
-          <w:lang w:val="nb-NO"/>
-        </w:rPr>
-        <w:br/>
-      </w:r>
-      <w:r>
-        <w:rPr>
-          <w:b/>
-          <w:lang w:val="nb-NO"/>
-        </w:rPr>
-        <w:t>OS</w:t>
-      </w:r>
-      <w:r>
-        <w:rPr>
-          <w:lang w:val="nb-NO"/>
-        </w:rPr>
-        <w:t xml:space="preserve">: Windows, </w:t>
-      </w:r>
-      <w:r>
-        <w:rPr>
-          <w:lang w:val="nb-NO"/>
-        </w:rPr>
-        <w:t>Linux/Ubuntu/Debian (noe</w:t>
-      </w:r>
-      <w:r>
-        <w:rPr>
-          <w:lang w:val="nb-NO"/>
-        </w:rPr>
-        <w:t xml:space="preserve"> inkl. nginx</w:t>
-      </w:r>
-      <w:r>
-        <w:rPr>
-          <w:lang w:val="nb-NO"/>
-        </w:rPr>
+      <w:proofErr w:type="spellStart"/>
+      <w:r>
+        <w:t>nginx</w:t>
+      </w:r>
+      <w:proofErr w:type="spellEnd"/>
+      <w:r>
         <w:t>)</w:t>
       </w:r>
     </w:p>
@@ -1358,15 +1552,24 @@
         <w:t xml:space="preserve">, IKT-sjef NSB, +47 90092029, </w:t>
       </w:r>
       <w:r>
+        <w:rPr>
+          <w:rStyle w:val="Hyperlink"/>
+          <w:lang w:val="nb-NO"/>
+        </w:rPr>
         <w:fldChar w:fldCharType="begin"/>
       </w:r>
       <w:r>
         <w:rPr>
+          <w:rStyle w:val="Hyperlink"/>
           <w:lang w:val="nb-NO"/>
         </w:rPr>
         <w:instrText xml:space="preserve"> HYPERLINK "mailto:peter.hausken@nsb.no" </w:instrText>
       </w:r>
       <w:r>
+        <w:rPr>
+          <w:rStyle w:val="Hyperlink"/>
+          <w:lang w:val="nb-NO"/>
+        </w:rPr>
         <w:fldChar w:fldCharType="separate"/>
       </w:r>
       <w:r>
@@ -1527,13 +1730,16 @@
           </w:tcPr>
           <w:p>
             <w:r>
-              <w:t>2017</w:t>
+              <w:t>201</w:t>
+            </w:r>
+            <w:r>
+              <w:t>9</w:t>
             </w:r>
             <w:r>
               <w:t>­0</w:t>
             </w:r>
             <w:r>
-              <w:t>2</w:t>
+              <w:t>8</w:t>
             </w:r>
           </w:p>
         </w:tc>
@@ -1553,7 +1759,16 @@
           </w:tcPr>
           <w:p>
             <w:r>
-              <w:t>2017-06</w:t>
+              <w:t>201</w:t>
+            </w:r>
+            <w:r>
+              <w:t>9</w:t>
+            </w:r>
+            <w:r>
+              <w:t>-</w:t>
+            </w:r>
+            <w:r>
+              <w:t>12</w:t>
             </w:r>
           </w:p>
         </w:tc>
@@ -1564,20 +1779,23 @@
           <w:p>
             <w:pPr>
               <w:spacing w:after="83"/>
-            </w:pPr>
-            <w:proofErr w:type="spellStart"/>
+              <w:rPr>
+                <w:lang w:val="nb-NO"/>
+              </w:rPr>
+            </w:pPr>
             <w:r>
               <w:rPr>
                 <w:rFonts w:ascii="Arial" w:eastAsia="Arial" w:hAnsi="Arial" w:cs="Arial"/>
                 <w:b/>
-              </w:rPr>
-              <w:t>Infosoft</w:t>
-            </w:r>
-            <w:proofErr w:type="spellEnd"/>
+                <w:lang w:val="nb-NO"/>
+              </w:rPr>
+              <w:t>DNV GL</w:t>
+            </w:r>
             <w:r>
               <w:rPr>
                 <w:rFonts w:ascii="Arial" w:eastAsia="Arial" w:hAnsi="Arial" w:cs="Arial"/>
                 <w:b/>
+                <w:lang w:val="nb-NO"/>
               </w:rPr>
               <w:t xml:space="preserve"> AS</w:t>
             </w:r>
@@ -1585,6 +1803,15 @@
               <w:rPr>
                 <w:rFonts w:ascii="Arial" w:eastAsia="Arial" w:hAnsi="Arial" w:cs="Arial"/>
                 <w:b/>
+                <w:lang w:val="nb-NO"/>
+              </w:rPr>
+              <w:t xml:space="preserve"> – Maritime </w:t>
+            </w:r>
+            <w:r>
+              <w:rPr>
+                <w:rFonts w:ascii="Arial" w:eastAsia="Arial" w:hAnsi="Arial" w:cs="Arial"/>
+                <w:b/>
+                <w:lang w:val="nb-NO"/>
               </w:rPr>
               <w:t xml:space="preserve">, </w:t>
             </w:r>
@@ -1592,13 +1819,15 @@
               <w:rPr>
                 <w:rFonts w:ascii="Arial" w:eastAsia="Arial" w:hAnsi="Arial" w:cs="Arial"/>
                 <w:b/>
-              </w:rPr>
-              <w:t>Oslo</w:t>
+                <w:lang w:val="nb-NO"/>
+              </w:rPr>
+              <w:t>Høvik</w:t>
             </w:r>
             <w:r>
               <w:rPr>
                 <w:rFonts w:ascii="Arial" w:eastAsia="Arial" w:hAnsi="Arial" w:cs="Arial"/>
                 <w:b/>
+                <w:lang w:val="nb-NO"/>
               </w:rPr>
               <w:t xml:space="preserve">, </w:t>
             </w:r>
@@ -1606,30 +1835,16 @@
               <w:rPr>
                 <w:rFonts w:ascii="Arial" w:eastAsia="Arial" w:hAnsi="Arial" w:cs="Arial"/>
                 <w:b/>
-              </w:rPr>
-              <w:t>Front-end React/</w:t>
-            </w:r>
-            <w:proofErr w:type="spellStart"/>
-            <w:r>
-              <w:rPr>
-                <w:rFonts w:ascii="Arial" w:eastAsia="Arial" w:hAnsi="Arial" w:cs="Arial"/>
-                <w:b/>
-              </w:rPr>
-              <w:t>dotnet</w:t>
-            </w:r>
-            <w:proofErr w:type="spellEnd"/>
-            <w:r>
-              <w:rPr>
-                <w:rFonts w:ascii="Arial" w:eastAsia="Arial" w:hAnsi="Arial" w:cs="Arial"/>
-                <w:b/>
-              </w:rPr>
-              <w:t xml:space="preserve"> core</w:t>
-            </w:r>
-          </w:p>
-          <w:p>
-            <w:pPr>
-              <w:rPr>
-                <w:b/>
+                <w:lang w:val="nb-NO"/>
+              </w:rPr>
+              <w:t>Full-stack utvikler</w:t>
+            </w:r>
+          </w:p>
+          <w:p>
+            <w:pPr>
+              <w:rPr>
+                <w:b/>
+                <w:lang w:val="nb-NO"/>
               </w:rPr>
             </w:pPr>
           </w:p>
@@ -1652,73 +1867,14 @@
                 <w:b/>
                 <w:lang w:val="nb-NO"/>
               </w:rPr>
-              <w:t xml:space="preserve">Hovedsaklig Front-End utvikler, </w:t>
-            </w:r>
-            <w:r>
-              <w:rPr>
-                <w:b/>
-                <w:lang w:val="nb-NO"/>
-              </w:rPr>
-              <w:t>endel</w:t>
-            </w:r>
-            <w:r>
-              <w:rPr>
-                <w:b/>
-                <w:lang w:val="nb-NO"/>
-              </w:rPr>
-              <w:t xml:space="preserve"> </w:t>
-            </w:r>
-            <w:r>
-              <w:rPr>
-                <w:b/>
-                <w:lang w:val="nb-NO"/>
-              </w:rPr>
-              <w:t xml:space="preserve">dotnet core </w:t>
-            </w:r>
-            <w:r>
-              <w:rPr>
-                <w:b/>
-                <w:lang w:val="nb-NO"/>
-              </w:rPr>
-              <w:t>back-end</w:t>
-            </w:r>
-          </w:p>
-          <w:p>
-            <w:pPr>
-              <w:rPr>
-                <w:lang w:val="nb-NO"/>
-              </w:rPr>
-            </w:pPr>
-          </w:p>
-          <w:p>
-            <w:pPr>
-              <w:rPr>
-                <w:lang w:val="nb-NO"/>
-              </w:rPr>
-            </w:pPr>
-            <w:r>
-              <w:rPr>
-                <w:lang w:val="nb-NO"/>
-              </w:rPr>
-              <w:t>An</w:t>
-            </w:r>
-            <w:r>
-              <w:rPr>
-                <w:lang w:val="nb-NO"/>
-              </w:rPr>
-              <w:t xml:space="preserve">svarlig front-end utvikler for ny </w:t>
-            </w:r>
-            <w:r>
-              <w:rPr>
-                <w:lang w:val="nb-NO"/>
-              </w:rPr>
-              <w:t xml:space="preserve">multi-tenant, multi-language Azure cloud-basert </w:t>
-            </w:r>
-            <w:r>
-              <w:rPr>
-                <w:lang w:val="nb-NO"/>
-              </w:rPr>
-              <w:t>applikasjon.</w:t>
+              <w:t>Deltaker i team for utvikling av ny modul</w:t>
+            </w:r>
+            <w:r>
+              <w:rPr>
+                <w:b/>
+                <w:lang w:val="nb-NO"/>
+              </w:rPr>
+              <w:t xml:space="preserve"> for Miljøkrav i Shipping</w:t>
             </w:r>
           </w:p>
           <w:p>
@@ -1744,177 +1900,55 @@
               <w:rPr>
                 <w:lang w:val="nb-NO"/>
               </w:rPr>
-              <w:t>7 deltakere</w:t>
-            </w:r>
-            <w:r>
-              <w:rPr>
-                <w:lang w:val="nb-NO"/>
-              </w:rPr>
-              <w:t>.</w:t>
-            </w:r>
-            <w:r>
-              <w:rPr>
-                <w:lang w:val="nb-NO"/>
-              </w:rPr>
-              <w:br/>
-            </w:r>
-          </w:p>
-          <w:p>
-            <w:pPr>
-              <w:rPr>
-                <w:lang w:val="nb-NO"/>
-              </w:rPr>
-            </w:pPr>
-            <w:r>
-              <w:rPr>
-                <w:lang w:val="nb-NO"/>
-              </w:rPr>
-              <w:t>Utviklet</w:t>
-            </w:r>
-            <w:r>
-              <w:rPr>
-                <w:lang w:val="nb-NO"/>
-              </w:rPr>
-              <w:t xml:space="preserve"> Javascript </w:t>
-            </w:r>
-            <w:r>
-              <w:rPr>
-                <w:lang w:val="nb-NO"/>
-              </w:rPr>
-              <w:t xml:space="preserve">React/Redux </w:t>
-            </w:r>
-            <w:r>
-              <w:rPr>
-                <w:lang w:val="nb-NO"/>
-              </w:rPr>
-              <w:t>applikasjon</w:t>
-            </w:r>
-            <w:r>
-              <w:rPr>
-                <w:lang w:val="nb-NO"/>
-              </w:rPr>
-              <w:t>, samt en-til-en kursing av junior utvikler i React og ES6.</w:t>
-            </w:r>
-          </w:p>
-          <w:p>
-            <w:pPr>
-              <w:rPr>
-                <w:lang w:val="nb-NO"/>
-              </w:rPr>
-            </w:pPr>
-            <w:r>
-              <w:rPr>
-                <w:lang w:val="nb-NO"/>
-              </w:rPr>
-              <w:t>Front-end: ES6, React</w:t>
-            </w:r>
-            <w:r>
-              <w:rPr>
-                <w:lang w:val="nb-NO"/>
-              </w:rPr>
-              <w:t xml:space="preserve">, redux, </w:t>
-            </w:r>
-            <w:r>
-              <w:rPr>
-                <w:lang w:val="nb-NO"/>
-              </w:rPr>
-              <w:t>r</w:t>
-            </w:r>
-            <w:r>
-              <w:rPr>
-                <w:lang w:val="nb-NO"/>
-              </w:rPr>
-              <w:t>edux-thunk</w:t>
-            </w:r>
-            <w:r>
-              <w:rPr>
-                <w:lang w:val="nb-NO"/>
-              </w:rPr>
-              <w:t xml:space="preserve">, </w:t>
-            </w:r>
-            <w:r>
-              <w:rPr>
-                <w:lang w:val="nb-NO"/>
-              </w:rPr>
-              <w:t xml:space="preserve">webpack, </w:t>
-            </w:r>
-            <w:r>
-              <w:rPr>
-                <w:lang w:val="nb-NO"/>
-              </w:rPr>
-              <w:t>node.js</w:t>
-            </w:r>
-            <w:r>
-              <w:rPr>
-                <w:lang w:val="nb-NO"/>
-              </w:rPr>
-              <w:t xml:space="preserve">, </w:t>
-            </w:r>
-            <w:r>
-              <w:rPr>
-                <w:lang w:val="nb-NO"/>
-              </w:rPr>
-              <w:t xml:space="preserve">Bootstrap, </w:t>
-            </w:r>
-            <w:r>
-              <w:rPr>
-                <w:lang w:val="nb-NO"/>
-              </w:rPr>
-              <w:t>VS Code</w:t>
-            </w:r>
-            <w:r>
-              <w:rPr>
-                <w:lang w:val="nb-NO"/>
-              </w:rPr>
-              <w:t xml:space="preserve"> </w:t>
-            </w:r>
-            <w:r>
-              <w:rPr>
-                <w:lang w:val="nb-NO"/>
-              </w:rPr>
-              <w:t>og mye annet.</w:t>
-            </w:r>
-          </w:p>
-          <w:p>
-            <w:r>
-              <w:t xml:space="preserve">Back-end: </w:t>
-            </w:r>
-            <w:proofErr w:type="spellStart"/>
-            <w:r>
-              <w:t>dotnet</w:t>
-            </w:r>
-            <w:proofErr w:type="spellEnd"/>
-            <w:r>
-              <w:t xml:space="preserve"> core,</w:t>
-            </w:r>
-            <w:r>
-              <w:t xml:space="preserve"> C#, Azure</w:t>
-            </w:r>
-            <w:r>
-              <w:t xml:space="preserve"> </w:t>
-            </w:r>
-            <w:proofErr w:type="spellStart"/>
-            <w:r>
-              <w:t>microservices</w:t>
-            </w:r>
-            <w:proofErr w:type="spellEnd"/>
-            <w:r>
-              <w:t>.</w:t>
-            </w:r>
-            <w:r>
-              <w:br/>
-            </w:r>
-            <w:proofErr w:type="spellStart"/>
-            <w:r>
-              <w:t>git</w:t>
-            </w:r>
-            <w:proofErr w:type="spellEnd"/>
-            <w:r>
-              <w:t>, VS Team Services, CI</w:t>
-            </w:r>
-          </w:p>
-          <w:p/>
-          <w:p/>
+              <w:t>5-8 utviklere.</w:t>
+            </w:r>
+          </w:p>
+          <w:p>
+            <w:pPr>
+              <w:rPr>
+                <w:lang w:val="nb-NO"/>
+              </w:rPr>
+            </w:pPr>
+            <w:r>
+              <w:rPr>
+                <w:lang w:val="nb-NO"/>
+              </w:rPr>
+              <w:t>Utvikl</w:t>
+            </w:r>
+            <w:r>
+              <w:rPr>
+                <w:lang w:val="nb-NO"/>
+              </w:rPr>
+              <w:t xml:space="preserve">ing av </w:t>
+            </w:r>
+            <w:r>
+              <w:rPr>
+                <w:lang w:val="nb-NO"/>
+              </w:rPr>
+              <w:t xml:space="preserve"> .NET Framework, JavaScript, TypeScript, React, Knockout, MS SQL, TeamCity, Jira</w:t>
+            </w:r>
+          </w:p>
+          <w:p>
+            <w:pPr>
+              <w:rPr>
+                <w:lang w:val="nb-NO"/>
+              </w:rPr>
+            </w:pPr>
+          </w:p>
+          <w:p>
+            <w:pPr>
+              <w:rPr>
+                <w:lang w:val="nb-NO"/>
+              </w:rPr>
+            </w:pPr>
+          </w:p>
+          <w:p>
+            <w:pPr>
+              <w:rPr>
+                <w:lang w:val="nb-NO"/>
+              </w:rPr>
+            </w:pPr>
+          </w:p>
         </w:tc>
       </w:tr>
       <w:tr>
@@ -1926,6 +1960,238 @@
             <w:tcW w:w="993" w:type="dxa"/>
           </w:tcPr>
           <w:p>
+            <w:r>
+              <w:t>2017­02</w:t>
+            </w:r>
+          </w:p>
+        </w:tc>
+        <w:tc>
+          <w:tcPr>
+            <w:tcW w:w="283" w:type="dxa"/>
+          </w:tcPr>
+          <w:p>
+            <w:r>
+              <w:t>­</w:t>
+            </w:r>
+          </w:p>
+        </w:tc>
+        <w:tc>
+          <w:tcPr>
+            <w:tcW w:w="992" w:type="dxa"/>
+          </w:tcPr>
+          <w:p>
+            <w:r>
+              <w:t>2018-06</w:t>
+            </w:r>
+          </w:p>
+        </w:tc>
+        <w:tc>
+          <w:tcPr>
+            <w:tcW w:w="7371" w:type="dxa"/>
+          </w:tcPr>
+          <w:p>
+            <w:pPr>
+              <w:spacing w:after="83"/>
+            </w:pPr>
+            <w:proofErr w:type="spellStart"/>
+            <w:r>
+              <w:rPr>
+                <w:rFonts w:ascii="Arial" w:eastAsia="Arial" w:hAnsi="Arial" w:cs="Arial"/>
+                <w:b/>
+              </w:rPr>
+              <w:t>Infosoft</w:t>
+            </w:r>
+            <w:proofErr w:type="spellEnd"/>
+            <w:r>
+              <w:rPr>
+                <w:rFonts w:ascii="Arial" w:eastAsia="Arial" w:hAnsi="Arial" w:cs="Arial"/>
+                <w:b/>
+              </w:rPr>
+              <w:t xml:space="preserve"> AS, Oslo, Front-end React/</w:t>
+            </w:r>
+            <w:r>
+              <w:rPr>
+                <w:rFonts w:ascii="Arial" w:eastAsia="Arial" w:hAnsi="Arial" w:cs="Arial"/>
+                <w:b/>
+              </w:rPr>
+              <w:t>.NET C</w:t>
+            </w:r>
+            <w:r>
+              <w:rPr>
+                <w:rFonts w:ascii="Arial" w:eastAsia="Arial" w:hAnsi="Arial" w:cs="Arial"/>
+                <w:b/>
+              </w:rPr>
+              <w:t>ore</w:t>
+            </w:r>
+          </w:p>
+          <w:p>
+            <w:pPr>
+              <w:rPr>
+                <w:b/>
+              </w:rPr>
+            </w:pPr>
+          </w:p>
+          <w:p>
+            <w:pPr>
+              <w:rPr>
+                <w:b/>
+                <w:lang w:val="nb-NO"/>
+              </w:rPr>
+            </w:pPr>
+            <w:r>
+              <w:rPr>
+                <w:b/>
+                <w:lang w:val="nb-NO"/>
+              </w:rPr>
+              <w:t xml:space="preserve">Rolle: </w:t>
+            </w:r>
+            <w:r>
+              <w:rPr>
+                <w:b/>
+                <w:lang w:val="nb-NO"/>
+              </w:rPr>
+              <w:t>Hovedsaklig Front-End utvikler, endel .NET core back-end</w:t>
+            </w:r>
+          </w:p>
+          <w:p>
+            <w:pPr>
+              <w:rPr>
+                <w:lang w:val="nb-NO"/>
+              </w:rPr>
+            </w:pPr>
+          </w:p>
+          <w:p>
+            <w:pPr>
+              <w:rPr>
+                <w:lang w:val="nb-NO"/>
+              </w:rPr>
+            </w:pPr>
+            <w:r>
+              <w:rPr>
+                <w:lang w:val="nb-NO"/>
+              </w:rPr>
+              <w:t>Ansvarlig front-end utvikler for ny multi-tenant, multi-language Azure cloud-basert applikasjon.</w:t>
+            </w:r>
+          </w:p>
+          <w:p>
+            <w:pPr>
+              <w:rPr>
+                <w:lang w:val="nb-NO"/>
+              </w:rPr>
+            </w:pPr>
+          </w:p>
+          <w:p>
+            <w:pPr>
+              <w:rPr>
+                <w:lang w:val="nb-NO"/>
+              </w:rPr>
+            </w:pPr>
+            <w:r>
+              <w:rPr>
+                <w:lang w:val="nb-NO"/>
+              </w:rPr>
+              <w:t>Prosjektgruppe med 8 utviklere, hvorav 7 på back-end.</w:t>
+            </w:r>
+            <w:r>
+              <w:rPr>
+                <w:lang w:val="nb-NO"/>
+              </w:rPr>
+              <w:br/>
+            </w:r>
+          </w:p>
+          <w:p>
+            <w:pPr>
+              <w:rPr>
+                <w:lang w:val="nb-NO"/>
+              </w:rPr>
+            </w:pPr>
+            <w:r>
+              <w:rPr>
+                <w:lang w:val="nb-NO"/>
+              </w:rPr>
+              <w:t>Utviklet Javascript React/Redux applikasjon.</w:t>
+            </w:r>
+          </w:p>
+          <w:p>
+            <w:pPr>
+              <w:rPr>
+                <w:lang w:val="nb-NO"/>
+              </w:rPr>
+            </w:pPr>
+            <w:r>
+              <w:rPr>
+                <w:lang w:val="nb-NO"/>
+              </w:rPr>
+              <w:t xml:space="preserve">Front-end: ES6, React, redux, </w:t>
+            </w:r>
+            <w:r>
+              <w:rPr>
+                <w:lang w:val="nb-NO"/>
+              </w:rPr>
+              <w:t>r</w:t>
+            </w:r>
+            <w:r>
+              <w:rPr>
+                <w:lang w:val="nb-NO"/>
+              </w:rPr>
+              <w:t xml:space="preserve">edux-thunk, webpack, </w:t>
+            </w:r>
+            <w:r>
+              <w:rPr>
+                <w:lang w:val="nb-NO"/>
+              </w:rPr>
+              <w:t xml:space="preserve">node.js, Bootstrap 4, VS Code </w:t>
+            </w:r>
+            <w:r>
+              <w:rPr>
+                <w:lang w:val="nb-NO"/>
+              </w:rPr>
+              <w:t>og mye annet.</w:t>
+            </w:r>
+          </w:p>
+          <w:p>
+            <w:r>
+              <w:t xml:space="preserve">Back-end: </w:t>
+            </w:r>
+            <w:r>
+              <w:t>.NET C</w:t>
+            </w:r>
+            <w:r>
+              <w:t>ore, C#, Azure</w:t>
+            </w:r>
+            <w:r>
+              <w:t xml:space="preserve"> </w:t>
+            </w:r>
+            <w:proofErr w:type="spellStart"/>
+            <w:r>
+              <w:t>microservices</w:t>
+            </w:r>
+            <w:proofErr w:type="spellEnd"/>
+            <w:r>
+              <w:t xml:space="preserve">, </w:t>
+            </w:r>
+            <w:proofErr w:type="spellStart"/>
+            <w:r>
+              <w:t>git</w:t>
+            </w:r>
+            <w:proofErr w:type="spellEnd"/>
+            <w:r>
+              <w:t>, VS Team Services, CI</w:t>
+            </w:r>
+          </w:p>
+          <w:p/>
+          <w:p/>
+        </w:tc>
+      </w:tr>
+      <w:tr>
+        <w:trPr>
+          <w:trHeight w:val="1013"/>
+        </w:trPr>
+        <w:tc>
+          <w:tcPr>
+            <w:tcW w:w="993" w:type="dxa"/>
+          </w:tcPr>
+          <w:p>
             <w:pPr>
               <w:rPr>
                 <w:lang w:val="nb-NO"/>
@@ -2095,25 +2361,7 @@
               <w:rPr>
                 <w:lang w:val="nb-NO"/>
               </w:rPr>
-              <w:t xml:space="preserve">Prosjektgruppe med Produkteier, prosjektleder, arkitekt, </w:t>
-            </w:r>
-            <w:r>
-              <w:rPr>
-                <w:lang w:val="nb-NO"/>
-              </w:rPr>
-              <w:t>testpersonell og</w:t>
-            </w:r>
-            <w:r>
-              <w:rPr>
-                <w:lang w:val="nb-NO"/>
-              </w:rPr>
-              <w:t xml:space="preserve"> </w:t>
-            </w:r>
-            <w:r>
-              <w:rPr>
-                <w:lang w:val="nb-NO"/>
-              </w:rPr>
-              <w:t>designbyrå.</w:t>
+              <w:t>Prosjektgruppe med Produkteier, prosjektleder, arkitekt, testpersonell og designbyrå.</w:t>
             </w:r>
           </w:p>
           <w:p>
@@ -2146,31 +2394,7 @@
               <w:t>Chart.js,</w:t>
             </w:r>
             <w:r>
-              <w:t xml:space="preserve"> </w:t>
-            </w:r>
-            <w:r>
-              <w:t xml:space="preserve">D3, SVG, </w:t>
-            </w:r>
-            <w:r>
-              <w:t>Google Maps</w:t>
-            </w:r>
-            <w:r>
-              <w:t xml:space="preserve"> API</w:t>
-            </w:r>
-            <w:r>
-              <w:t xml:space="preserve">, </w:t>
-            </w:r>
-            <w:r>
-              <w:t>vanilla</w:t>
-            </w:r>
-            <w:r>
-              <w:t xml:space="preserve"> JavaScript, </w:t>
-            </w:r>
-            <w:r>
-              <w:t xml:space="preserve">JQuery, </w:t>
-            </w:r>
-            <w:r>
-              <w:t>Bootstrap, SCSS, gulp</w:t>
+              <w:t xml:space="preserve"> D3, SVG, Google Maps API, vanilla JavaScript, JQuery, Bootstrap, SCSS, gulp</w:t>
             </w:r>
           </w:p>
           <w:p>
@@ -2194,13 +2418,7 @@
               <w:rPr>
                 <w:lang w:val="nb-NO"/>
               </w:rPr>
-              <w:t>Underleverandør for</w:t>
-            </w:r>
-            <w:r>
-              <w:rPr>
-                <w:lang w:val="nb-NO"/>
-              </w:rPr>
-              <w:t xml:space="preserve"> Conceptos.no</w:t>
+              <w:t>Underleverandør for Conceptos.no</w:t>
             </w:r>
           </w:p>
           <w:p>
@@ -2717,14 +2935,8 @@
                 <w:b/>
                 <w:lang w:val="nb-NO"/>
               </w:rPr>
-              <w:t>Rolle : Effektiv</w:t>
-            </w:r>
-            <w:r>
-              <w:rPr>
-                <w:b/>
-                <w:lang w:val="nb-NO"/>
-              </w:rPr>
-              <w:t>isering av utviklingsprosesser</w:t>
+              <w:lastRenderedPageBreak/>
+              <w:t>Rolle : Effektivisering av utviklingsprosesser</w:t>
             </w:r>
           </w:p>
           <w:p>
@@ -2764,14 +2976,7 @@
               <w:rPr>
                 <w:lang w:val="nb-NO"/>
               </w:rPr>
-              <w:t xml:space="preserve">Vi benyttet blant annet ferdige Bootstrap-maler som ble restrukturert, splittet opp og tilpasset SCSS i dette arbeidet. Jeg jobbet endel med å lage fleksible modulbaserte basisplattformer for å effektivisere arbeidet med å utvikle </w:t>
-            </w:r>
-            <w:r>
-              <w:rPr>
-                <w:lang w:val="nb-NO"/>
-              </w:rPr>
-              <w:lastRenderedPageBreak/>
-              <w:t xml:space="preserve">nettsteder og laget i den forbindelse generelle fleksible modeller på Webnodes-plattformen inkludert standardiserte markup-blokker og stilsett basert på Sass. </w:t>
+              <w:t xml:space="preserve">Vi benyttet blant annet ferdige Bootstrap-maler som ble restrukturert, splittet opp og tilpasset SCSS i dette arbeidet. Jeg jobbet endel med å lage fleksible modulbaserte basisplattformer for å effektivisere arbeidet med å utvikle nettsteder og laget i den forbindelse generelle fleksible modeller på Webnodes-plattformen inkludert standardiserte markup-blokker og stilsett basert på Sass. </w:t>
             </w:r>
           </w:p>
           <w:p>
@@ -3177,6 +3382,7 @@
               <w:rPr>
                 <w:lang w:val="nb-NO"/>
               </w:rPr>
+              <w:lastRenderedPageBreak/>
               <w:t>Dette ble utviklet i .NET og integrert inn i en eldre ASP Classic applikasjon.</w:t>
             </w:r>
             <w:r>
@@ -3832,6 +4038,7 @@
             </w:r>
             <w:proofErr w:type="spellStart"/>
             <w:r>
+              <w:lastRenderedPageBreak/>
               <w:t>nginx</w:t>
             </w:r>
             <w:proofErr w:type="spellEnd"/>
@@ -3887,7 +4094,6 @@
               <w:rPr>
                 <w:lang w:val="nb-NO"/>
               </w:rPr>
-              <w:lastRenderedPageBreak/>
               <w:t xml:space="preserve">Hobbyprosjekt, digital og tradisjonell illustrasjon. </w:t>
             </w:r>
             <w:r>
@@ -4542,6 +4748,7 @@
               <w:rPr>
                 <w:lang w:val="nb-NO"/>
               </w:rPr>
+              <w:lastRenderedPageBreak/>
               <w:t>Intranettbasert CMS</w:t>
             </w:r>
           </w:p>
@@ -4586,7 +4793,6 @@
                 <w:b/>
                 <w:lang w:val="nb-NO"/>
               </w:rPr>
-              <w:lastRenderedPageBreak/>
               <w:t xml:space="preserve">Rolle: </w:t>
             </w:r>
             <w:r>
@@ -5231,6 +5437,7 @@
               <w:spacing w:line="259" w:lineRule="auto"/>
             </w:pPr>
             <w:r>
+              <w:lastRenderedPageBreak/>
               <w:t>2005­07</w:t>
             </w:r>
           </w:p>
@@ -5345,7 +5552,6 @@
               <w:rPr>
                 <w:lang w:val="nb-NO"/>
               </w:rPr>
-              <w:lastRenderedPageBreak/>
               <w:t>Vedlikehold og videreutvikling av ASP.NET og ASP Classic applikasjoner</w:t>
             </w:r>
             <w:r>
@@ -5388,7 +5594,6 @@
               <w:spacing w:line="259" w:lineRule="auto"/>
             </w:pPr>
             <w:r>
-              <w:lastRenderedPageBreak/>
               <w:t>2005­01</w:t>
             </w:r>
           </w:p>
@@ -7903,7 +8108,20 @@
               <w:rPr>
                 <w:lang w:val="nb-NO"/>
               </w:rPr>
-              <w:t>disse «Norconsult-selskapene» som utvikler og konsulent i Samferdselsplanlegging.</w:t>
+              <w:t>disse «</w:t>
+            </w:r>
+            <w:r>
+              <w:rPr>
+                <w:b/>
+                <w:lang w:val="nb-NO"/>
+              </w:rPr>
+              <w:t>Norconsult</w:t>
+            </w:r>
+            <w:r>
+              <w:rPr>
+                <w:lang w:val="nb-NO"/>
+              </w:rPr>
+              <w:t>-selskapene» som utvikler og konsulent i Samferdselsplanlegging.</w:t>
             </w:r>
           </w:p>
           <w:p>
@@ -8166,6 +8384,11 @@
             </w:pPr>
           </w:p>
           <w:p>
+            <w:pPr>
+              <w:rPr>
+                <w:lang w:val="nb-NO"/>
+              </w:rPr>
+            </w:pPr>
             <w:r>
               <w:rPr>
                 <w:b/>
@@ -8182,10 +8405,58 @@
               <w:t xml:space="preserve">Ekspertsystem for oljebransjen. Utviklet SQL SELECT subset grensesnitt mot Dataflex. </w:t>
             </w:r>
             <w:r>
+              <w:rPr>
+                <w:lang w:val="nb-NO"/>
+              </w:rPr>
               <w:t xml:space="preserve">(Turbo C) </w:t>
             </w:r>
           </w:p>
-          <w:p/>
+          <w:p>
+            <w:pPr>
+              <w:rPr>
+                <w:lang w:val="nb-NO"/>
+              </w:rPr>
+            </w:pPr>
+          </w:p>
+          <w:p>
+            <w:pPr>
+              <w:rPr>
+                <w:lang w:val="nb-NO"/>
+              </w:rPr>
+            </w:pPr>
+            <w:r>
+              <w:rPr>
+                <w:b/>
+                <w:lang w:val="nb-NO"/>
+              </w:rPr>
+              <w:t>NPC RISK</w:t>
+            </w:r>
+            <w:r>
+              <w:rPr>
+                <w:lang w:val="nb-NO"/>
+              </w:rPr>
+              <w:t xml:space="preserve"> – Utvikling av grafisk</w:t>
+            </w:r>
+            <w:r>
+              <w:rPr>
+                <w:lang w:val="nb-NO"/>
+              </w:rPr>
+              <w:t>e</w:t>
+            </w:r>
+            <w:r>
+              <w:rPr>
+                <w:lang w:val="nb-NO"/>
+              </w:rPr>
+              <w:t xml:space="preserve"> utskriftsmoduler</w:t>
+            </w:r>
+          </w:p>
+          <w:p>
+            <w:pPr>
+              <w:rPr>
+                <w:lang w:val="nb-NO"/>
+              </w:rPr>
+            </w:pPr>
+          </w:p>
           <w:p>
             <w:pPr>
               <w:rPr>
@@ -8227,7 +8498,13 @@
         </w:tc>
       </w:tr>
     </w:tbl>
-    <w:p/>
+    <w:p>
+      <w:pPr>
+        <w:rPr>
+          <w:lang w:val="nb-NO"/>
+        </w:rPr>
+      </w:pPr>
+    </w:p>
     <w:sectPr>
       <w:footerReference w:type="default" r:id="rId9"/>
       <w:pgSz w:w="11900" w:h="16820"/>
@@ -8275,22 +8552,22 @@
       <w:t>CV Geir Seierstad</w:t>
     </w:r>
     <w:r>
-      <w:t>. 201</w:t>
-    </w:r>
-    <w:r>
-      <w:t>7</w:t>
+      <w:t>. 2020</w:t>
     </w:r>
     <w:r>
       <w:t>-</w:t>
     </w:r>
     <w:r>
-      <w:t>05</w:t>
+      <w:t>01</w:t>
     </w:r>
     <w:r>
       <w:t>-</w:t>
     </w:r>
     <w:r>
-      <w:t>31</w:t>
+      <w:t>2</w:t>
+    </w:r>
+    <w:r>
+      <w:t>2</w:t>
     </w:r>
     <w:r>
       <w:t xml:space="preserve">. Side </w:t>
@@ -9733,7 +10010,7 @@
 </file>
 
 <file path=customXml/itemProps1.xml><?xml version="1.0" encoding="utf-8"?>
-<ds:datastoreItem xmlns:ds="http://schemas.openxmlformats.org/officeDocument/2006/customXml" ds:itemID="{879A1D49-1DAC-4601-8090-FC383233143B}">
+<ds:datastoreItem xmlns:ds="http://schemas.openxmlformats.org/officeDocument/2006/customXml" ds:itemID="{03F1D5BA-ECF4-454F-B68D-400DF4733066}">
   <ds:schemaRefs>
     <ds:schemaRef ds:uri="http://schemas.openxmlformats.org/officeDocument/2006/bibliography"/>
   </ds:schemaRefs>

</xml_diff>